<commit_message>
submitted proper documentation file
</commit_message>
<xml_diff>
--- a/documentation/A1docBase.docx
+++ b/documentation/A1docBase.docx
@@ -1,6 +1,6 @@
 
 <file path=word/document.xml><?xml version="1.0" encoding="utf-8"?>
-<w:document xmlns:wpc="http://schemas.microsoft.com/office/word/2010/wordprocessingCanvas" xmlns:cx="http://schemas.microsoft.com/office/drawing/2014/chartex" xmlns:cx1="http://schemas.microsoft.com/office/drawing/2015/9/8/chartex" xmlns:cx2="http://schemas.microsoft.com/office/drawing/2015/10/21/chartex" xmlns:cx3="http://schemas.microsoft.com/office/drawing/2016/5/9/chartex" xmlns:cx4="http://schemas.microsoft.com/office/drawing/2016/5/10/chartex" xmlns:cx5="http://schemas.microsoft.com/office/drawing/2016/5/11/chartex" xmlns:cx6="http://schemas.microsoft.com/office/drawing/2016/5/12/chartex" xmlns:cx7="http://schemas.microsoft.com/office/drawing/2016/5/13/chartex" xmlns:cx8="http://schemas.microsoft.com/office/drawing/2016/5/14/chartex" xmlns:mc="http://schemas.openxmlformats.org/markup-compatibility/2006" xmlns:aink="http://schemas.microsoft.com/office/drawing/2016/ink" xmlns:am3d="http://schemas.microsoft.com/office/drawing/2017/model3d" xmlns:o="urn:schemas-microsoft-com:office:office" xmlns:r="http://schemas.openxmlformats.org/officeDocument/2006/relationships" xmlns:m="http://schemas.openxmlformats.org/officeDocument/2006/math" xmlns:v="urn:schemas-microsoft-com:vml" xmlns:wp14="http://schemas.microsoft.com/office/word/2010/wordprocessingDrawing" xmlns:wp="http://schemas.openxmlformats.org/drawingml/2006/wordprocessingDrawing" xmlns:w10="urn:schemas-microsoft-com:office:word" xmlns:w="http://schemas.openxmlformats.org/wordprocessingml/2006/main" xmlns:w14="http://schemas.microsoft.com/office/word/2010/wordml" xmlns:w15="http://schemas.microsoft.com/office/word/2012/wordml" xmlns:w16cid="http://schemas.microsoft.com/office/word/2016/wordml/cid" xmlns:w16se="http://schemas.microsoft.com/office/word/2015/wordml/symex" xmlns:wpg="http://schemas.microsoft.com/office/word/2010/wordprocessingGroup" xmlns:wpi="http://schemas.microsoft.com/office/word/2010/wordprocessingInk" xmlns:wne="http://schemas.microsoft.com/office/word/2006/wordml" xmlns:wps="http://schemas.microsoft.com/office/word/2010/wordprocessingShape" mc:Ignorable="w14 w15 w16se w16cid wp14">
+<w:document xmlns:wpc="http://schemas.microsoft.com/office/word/2010/wordprocessingCanvas" xmlns:cx="http://schemas.microsoft.com/office/drawing/2014/chartex" xmlns:cx1="http://schemas.microsoft.com/office/drawing/2015/9/8/chartex" xmlns:cx2="http://schemas.microsoft.com/office/drawing/2015/10/21/chartex" xmlns:cx3="http://schemas.microsoft.com/office/drawing/2016/5/9/chartex" xmlns:cx4="http://schemas.microsoft.com/office/drawing/2016/5/10/chartex" xmlns:cx5="http://schemas.microsoft.com/office/drawing/2016/5/11/chartex" xmlns:cx6="http://schemas.microsoft.com/office/drawing/2016/5/12/chartex" xmlns:cx7="http://schemas.microsoft.com/office/drawing/2016/5/13/chartex" xmlns:cx8="http://schemas.microsoft.com/office/drawing/2016/5/14/chartex" xmlns:mc="http://schemas.openxmlformats.org/markup-compatibility/2006" xmlns:aink="http://schemas.microsoft.com/office/drawing/2016/ink" xmlns:am3d="http://schemas.microsoft.com/office/drawing/2017/model3d" xmlns:o="urn:schemas-microsoft-com:office:office" xmlns:oel="http://schemas.microsoft.com/office/2019/extlst" xmlns:r="http://schemas.openxmlformats.org/officeDocument/2006/relationships" xmlns:m="http://schemas.openxmlformats.org/officeDocument/2006/math" xmlns:v="urn:schemas-microsoft-com:vml" xmlns:wp14="http://schemas.microsoft.com/office/word/2010/wordprocessingDrawing" xmlns:wp="http://schemas.openxmlformats.org/drawingml/2006/wordprocessingDrawing" xmlns:w10="urn:schemas-microsoft-com:office:word" xmlns:w="http://schemas.openxmlformats.org/wordprocessingml/2006/main" xmlns:w14="http://schemas.microsoft.com/office/word/2010/wordml" xmlns:w15="http://schemas.microsoft.com/office/word/2012/wordml" xmlns:w16cex="http://schemas.microsoft.com/office/word/2018/wordml/cex" xmlns:w16cid="http://schemas.microsoft.com/office/word/2016/wordml/cid" xmlns:w16="http://schemas.microsoft.com/office/word/2018/wordml" xmlns:w16du="http://schemas.microsoft.com/office/word/2023/wordml/word16du" xmlns:w16sdtdh="http://schemas.microsoft.com/office/word/2020/wordml/sdtdatahash" xmlns:w16se="http://schemas.microsoft.com/office/word/2015/wordml/symex" xmlns:wpg="http://schemas.microsoft.com/office/word/2010/wordprocessingGroup" xmlns:wpi="http://schemas.microsoft.com/office/word/2010/wordprocessingInk" xmlns:wne="http://schemas.microsoft.com/office/word/2006/wordml" xmlns:wps="http://schemas.microsoft.com/office/word/2010/wordprocessingShape" mc:Ignorable="w14 w15 w16se w16cid w16 w16cex w16sdtdh wp14">
   <w:body>
     <w:p>
       <w:pPr>
@@ -42,8 +42,6 @@
           <w:sz w:val="48"/>
         </w:rPr>
       </w:pPr>
-      <w:bookmarkStart w:id="0" w:name="_GoBack"/>
-      <w:bookmarkEnd w:id="0"/>
     </w:p>
     <w:p>
       <w:pPr>
@@ -58,7 +56,7 @@
           <w:rStyle w:val="BookTitle"/>
           <w:sz w:val="48"/>
         </w:rPr>
-        <w:t>Student name</w:t>
+        <w:t>Yakoub Alkabsh</w:t>
       </w:r>
     </w:p>
     <w:p>
@@ -74,7 +72,7 @@
           <w:rStyle w:val="BookTitle"/>
           <w:sz w:val="48"/>
         </w:rPr>
-        <w:t>Student ID</w:t>
+        <w:t>917108002</w:t>
       </w:r>
     </w:p>
     <w:p>
@@ -85,16 +83,15 @@
           <w:sz w:val="48"/>
         </w:rPr>
       </w:pPr>
-      <w:proofErr w:type="spellStart"/>
       <w:r>
         <w:rPr>
           <w:rStyle w:val="BookTitle"/>
           <w:sz w:val="48"/>
         </w:rPr>
-        <w:t>Class.Section</w:t>
-      </w:r>
-      <w:proofErr w:type="spellEnd"/>
+        <w:t>413 Summer 2023 R4</w:t>
+      </w:r>
     </w:p>
+    <w:bookmarkStart w:id="0" w:name="_Hlk137849409"/>
     <w:p>
       <w:pPr>
         <w:jc w:val="center"/>
@@ -104,22 +101,29 @@
         </w:rPr>
       </w:pPr>
       <w:r>
+        <w:fldChar w:fldCharType="begin"/>
+      </w:r>
+      <w:r>
+        <w:instrText xml:space="preserve"> HYPERLINK "https://github.com/csc413-SFSU-Souza/csc413-p1-Yakkubs" </w:instrText>
+      </w:r>
+      <w:r>
+        <w:fldChar w:fldCharType="separate"/>
+      </w:r>
+      <w:r>
         <w:rPr>
-          <w:rStyle w:val="BookTitle"/>
-          <w:sz w:val="48"/>
+          <w:rStyle w:val="Hyperlink"/>
+          <w:rFonts w:ascii="Consolas" w:hAnsi="Consolas"/>
+          <w:sz w:val="21"/>
+          <w:szCs w:val="21"/>
+          <w:shd w:val="clear" w:color="auto" w:fill="DDF4FF"/>
         </w:rPr>
-        <w:t>GitHub Repository Link</w:t>
+        <w:t>https://github.com/csc413-SFSU-Souza/csc413-p1-Yakkubs</w:t>
+      </w:r>
+      <w:r>
+        <w:fldChar w:fldCharType="end"/>
       </w:r>
     </w:p>
-    <w:p>
-      <w:pPr>
-        <w:jc w:val="center"/>
-        <w:rPr>
-          <w:rStyle w:val="BookTitle"/>
-          <w:sz w:val="48"/>
-        </w:rPr>
-      </w:pPr>
-    </w:p>
+    <w:bookmarkEnd w:id="0"/>
     <w:p>
       <w:pPr>
         <w:rPr>
@@ -1273,6 +1277,18 @@
     </w:p>
     <w:p>
       <w:pPr>
+        <w:pStyle w:val="ListParagraph"/>
+        <w:numPr>
+          <w:ilvl w:val="0"/>
+          <w:numId w:val="4"/>
+        </w:numPr>
+      </w:pPr>
+      <w:r>
+        <w:t>This is a calculator app that lets you do calculations of non-negative inputted numbers.</w:t>
+      </w:r>
+    </w:p>
+    <w:p>
+      <w:pPr>
         <w:pStyle w:val="Heading2"/>
         <w:rPr>
           <w:rStyle w:val="BookTitle"/>
@@ -1299,6 +1315,38 @@
     </w:p>
     <w:p>
       <w:pPr>
+        <w:pStyle w:val="ListParagraph"/>
+        <w:numPr>
+          <w:ilvl w:val="0"/>
+          <w:numId w:val="4"/>
+        </w:numPr>
+      </w:pPr>
+      <w:r>
+        <w:t xml:space="preserve">This is a java program that reads and converts a string into tokens and places them in 2 stacks of either </w:t>
+      </w:r>
+      <w:r>
+        <w:t xml:space="preserve">operators or operands so we can evaluate them as a full expression. Operands being a class that holds any valid positive whole number and Operators being class objects that hold </w:t>
+      </w:r>
+      <w:r>
+        <w:t xml:space="preserve">an </w:t>
+      </w:r>
+      <w:proofErr w:type="gramStart"/>
+      <w:r>
+        <w:t>operators</w:t>
+      </w:r>
+      <w:proofErr w:type="gramEnd"/>
+      <w:r>
+        <w:t xml:space="preserve"> priority and its evaluation</w:t>
+      </w:r>
+      <w:r>
+        <w:t xml:space="preserve"> method</w:t>
+      </w:r>
+      <w:r>
+        <w:t xml:space="preserve">. The program then goes through a loop that processes the tokens by popping the operator and 2 operands out of the stacks and returns that value back into the stack until we picked up all the tokens. Then we process the remaining expression. </w:t>
+      </w:r>
+    </w:p>
+    <w:p>
+      <w:pPr>
         <w:pStyle w:val="Heading2"/>
       </w:pPr>
       <w:bookmarkStart w:id="4" w:name="_Toc522827691"/>
@@ -1309,6 +1357,67 @@
     </w:p>
     <w:p>
       <w:pPr>
+        <w:pStyle w:val="ListParagraph"/>
+        <w:numPr>
+          <w:ilvl w:val="0"/>
+          <w:numId w:val="4"/>
+        </w:numPr>
+      </w:pPr>
+      <w:r>
+        <w:t xml:space="preserve">To get the skeleton code given to us running properly, I need to add 2 more operator classes into the </w:t>
+      </w:r>
+      <w:r>
+        <w:t>HashMap</w:t>
+      </w:r>
+      <w:r>
+        <w:t xml:space="preserve">. </w:t>
+      </w:r>
+      <w:proofErr w:type="spellStart"/>
+      <w:r>
+        <w:t>LeftParenthesis</w:t>
+      </w:r>
+      <w:proofErr w:type="spellEnd"/>
+      <w:r>
+        <w:t xml:space="preserve"> class that has a priority of 0 and </w:t>
+      </w:r>
+      <w:r>
+        <w:t xml:space="preserve">method that does nothing and </w:t>
+      </w:r>
+      <w:proofErr w:type="spellStart"/>
+      <w:r>
+        <w:t>RightParenthesis</w:t>
+      </w:r>
+      <w:proofErr w:type="spellEnd"/>
+      <w:r>
+        <w:t xml:space="preserve"> class that has the priority of 4 which also has a method that does nothing. The reason for this is because I want the left parenthesis to be ignored until we do the other evaluations and the right parenthesis to be the first thing that is prioritized so we can do its inner evaluation first. With these changes after updating the loop conditions to work with how I have my priority set up, we </w:t>
+      </w:r>
+      <w:proofErr w:type="gramStart"/>
+      <w:r>
+        <w:t>are able to</w:t>
+      </w:r>
+      <w:proofErr w:type="gramEnd"/>
+      <w:r>
+        <w:t xml:space="preserve"> do the evaluation up until all the tokens are pickup then all we needed to do was finish the rest of the evaluation with a while loop that process the rest of the evaluation until the operator stack is empty. </w:t>
+      </w:r>
+      <w:proofErr w:type="gramStart"/>
+      <w:r>
+        <w:t>Finally</w:t>
+      </w:r>
+      <w:proofErr w:type="gramEnd"/>
+      <w:r>
+        <w:t xml:space="preserve"> after getting the evaluator class properly running, I updated the </w:t>
+      </w:r>
+      <w:proofErr w:type="spellStart"/>
+      <w:r>
+        <w:t>evaluatorUI</w:t>
+      </w:r>
+      <w:proofErr w:type="spellEnd"/>
+      <w:r>
+        <w:t xml:space="preserve"> so that it displays the proper text when buttons are pressed and evaluates and clears properly when certain buttons are pressed.</w:t>
+      </w:r>
+    </w:p>
+    <w:p>
+      <w:pPr>
         <w:pStyle w:val="Heading1"/>
       </w:pPr>
       <w:bookmarkStart w:id="5" w:name="_Toc522827692"/>
@@ -1319,6 +1428,30 @@
     </w:p>
     <w:p>
       <w:pPr>
+        <w:pStyle w:val="ListParagraph"/>
+        <w:numPr>
+          <w:ilvl w:val="0"/>
+          <w:numId w:val="4"/>
+        </w:numPr>
+      </w:pPr>
+      <w:r>
+        <w:t>IntelliJ IDEA 2023.1.2</w:t>
+      </w:r>
+    </w:p>
+    <w:p>
+      <w:pPr>
+        <w:pStyle w:val="ListParagraph"/>
+        <w:numPr>
+          <w:ilvl w:val="0"/>
+          <w:numId w:val="4"/>
+        </w:numPr>
+      </w:pPr>
+      <w:r>
+        <w:t>Java 18</w:t>
+      </w:r>
+    </w:p>
+    <w:p>
+      <w:pPr>
         <w:pStyle w:val="Heading1"/>
       </w:pPr>
       <w:bookmarkStart w:id="6" w:name="_Toc522827693"/>
@@ -1329,6 +1462,32 @@
     </w:p>
     <w:p>
       <w:pPr>
+        <w:pStyle w:val="ListParagraph"/>
+        <w:numPr>
+          <w:ilvl w:val="0"/>
+          <w:numId w:val="6"/>
+        </w:numPr>
+      </w:pPr>
+      <w:r>
+        <w:t xml:space="preserve">Click on the repo link provided above </w:t>
+      </w:r>
+      <w:r>
+        <w:t xml:space="preserve">and click download zip, alternatively assuming you have git installed, you can go to your terminal and clone the repo with git clone </w:t>
+      </w:r>
+      <w:hyperlink r:id="rId6" w:history="1">
+        <w:r>
+          <w:rPr>
+            <w:rStyle w:val="Hyperlink"/>
+          </w:rPr>
+          <w:t>https://github.com/csc413-SFSU-Souza/csc413-p1-Yakkubs</w:t>
+        </w:r>
+      </w:hyperlink>
+      <w:r>
+        <w:t xml:space="preserve">. </w:t>
+      </w:r>
+    </w:p>
+    <w:p>
+      <w:pPr>
         <w:pStyle w:val="Heading1"/>
       </w:pPr>
       <w:bookmarkStart w:id="7" w:name="_Toc522827694"/>
@@ -1339,6 +1498,100 @@
     </w:p>
     <w:p>
       <w:pPr>
+        <w:pStyle w:val="ListParagraph"/>
+        <w:numPr>
+          <w:ilvl w:val="0"/>
+          <w:numId w:val="6"/>
+        </w:numPr>
+      </w:pPr>
+      <w:r>
+        <w:t xml:space="preserve">Once downloaded, open folder in </w:t>
+      </w:r>
+      <w:proofErr w:type="spellStart"/>
+      <w:r>
+        <w:t>intellji</w:t>
+      </w:r>
+      <w:proofErr w:type="spellEnd"/>
+      <w:r>
+        <w:t xml:space="preserve"> and head to the </w:t>
+      </w:r>
+      <w:proofErr w:type="spellStart"/>
+      <w:r>
+        <w:t>evaluatorUI</w:t>
+      </w:r>
+      <w:proofErr w:type="spellEnd"/>
+      <w:r>
+        <w:t xml:space="preserve"> file folder from</w:t>
+      </w:r>
+      <w:r>
+        <w:t xml:space="preserve"> </w:t>
+      </w:r>
+      <w:r>
+        <w:t>calculator</w:t>
+      </w:r>
+      <w:r>
+        <w:t xml:space="preserve"> &gt; </w:t>
+      </w:r>
+      <w:proofErr w:type="spellStart"/>
+      <w:r>
+        <w:t>src</w:t>
+      </w:r>
+      <w:proofErr w:type="spellEnd"/>
+      <w:r>
+        <w:t xml:space="preserve"> &gt; </w:t>
+      </w:r>
+      <w:r>
+        <w:t>main</w:t>
+      </w:r>
+      <w:r>
+        <w:t xml:space="preserve"> &gt; </w:t>
+      </w:r>
+      <w:r>
+        <w:t>java</w:t>
+      </w:r>
+      <w:r>
+        <w:t xml:space="preserve"> &gt; </w:t>
+      </w:r>
+      <w:proofErr w:type="spellStart"/>
+      <w:r>
+        <w:t>edu</w:t>
+      </w:r>
+      <w:proofErr w:type="spellEnd"/>
+      <w:r>
+        <w:t xml:space="preserve"> &gt; </w:t>
+      </w:r>
+      <w:r>
+        <w:t>csc413</w:t>
+      </w:r>
+      <w:r>
+        <w:t xml:space="preserve"> &gt; </w:t>
+      </w:r>
+      <w:r>
+        <w:t>calculator</w:t>
+      </w:r>
+      <w:r>
+        <w:t xml:space="preserve"> &gt; </w:t>
+      </w:r>
+      <w:r>
+        <w:t>evaluator</w:t>
+      </w:r>
+      <w:r>
+        <w:t xml:space="preserve"> &gt; </w:t>
+      </w:r>
+      <w:proofErr w:type="spellStart"/>
+      <w:r>
+        <w:t>EvaluatorUI</w:t>
+      </w:r>
+      <w:proofErr w:type="spellEnd"/>
+      <w:r>
+        <w:t>.</w:t>
+      </w:r>
+      <w:r>
+        <w:t xml:space="preserve"> and run that file by clicking the run/play button on the top right.</w:t>
+      </w:r>
+    </w:p>
+    <w:p>
+      <w:pPr>
         <w:pStyle w:val="Heading1"/>
       </w:pPr>
       <w:bookmarkStart w:id="8" w:name="_Toc522827695"/>
@@ -1349,6 +1602,26 @@
     </w:p>
     <w:p>
       <w:pPr>
+        <w:pStyle w:val="ListParagraph"/>
+        <w:numPr>
+          <w:ilvl w:val="0"/>
+          <w:numId w:val="6"/>
+        </w:numPr>
+      </w:pPr>
+      <w:r>
+        <w:t>Negative numbers, floats, and letters ideally are not inputted so we don’t need error handle those inputs.</w:t>
+      </w:r>
+      <w:r>
+        <w:t xml:space="preserve"> We also only do binary operators evaluate binary operators.</w:t>
+      </w:r>
+    </w:p>
+    <w:p>
+      <w:pPr>
+        <w:ind w:left="432"/>
+      </w:pPr>
+    </w:p>
+    <w:p>
+      <w:pPr>
         <w:pStyle w:val="Heading1"/>
       </w:pPr>
       <w:bookmarkStart w:id="9" w:name="_Toc522827696"/>
@@ -1359,6 +1632,27 @@
     </w:p>
     <w:p>
       <w:pPr>
+        <w:pStyle w:val="ListParagraph"/>
+        <w:numPr>
+          <w:ilvl w:val="0"/>
+          <w:numId w:val="6"/>
+        </w:numPr>
+      </w:pPr>
+      <w:r>
+        <w:t xml:space="preserve">Created a </w:t>
+      </w:r>
+      <w:r>
+        <w:t>HashMap</w:t>
+      </w:r>
+      <w:r>
+        <w:t xml:space="preserve"> that held all the operator types we use so we didn’t have to create multiple if statements for each type of operator, added 2 operator classes with priority 4 and 0 so my while loop could work properly</w:t>
+      </w:r>
+      <w:r>
+        <w:t>.</w:t>
+      </w:r>
+    </w:p>
+    <w:p>
+      <w:pPr>
         <w:pStyle w:val="Heading2"/>
       </w:pPr>
       <w:bookmarkStart w:id="10" w:name="_Toc522827697"/>
@@ -1369,6 +1663,18 @@
     </w:p>
     <w:p>
       <w:pPr>
+        <w:pStyle w:val="ListParagraph"/>
+        <w:numPr>
+          <w:ilvl w:val="0"/>
+          <w:numId w:val="6"/>
+        </w:numPr>
+      </w:pPr>
+      <w:r>
+        <w:t>Image too big, check Documentation folder</w:t>
+      </w:r>
+    </w:p>
+    <w:p>
+      <w:pPr>
         <w:pStyle w:val="Heading1"/>
       </w:pPr>
       <w:bookmarkStart w:id="11" w:name="_Toc522827698"/>
@@ -1379,6 +1685,40 @@
     </w:p>
     <w:p>
       <w:pPr>
+        <w:pStyle w:val="ListParagraph"/>
+        <w:numPr>
+          <w:ilvl w:val="0"/>
+          <w:numId w:val="6"/>
+        </w:numPr>
+      </w:pPr>
+      <w:r>
+        <w:t xml:space="preserve">This project took me longer </w:t>
+      </w:r>
+      <w:r>
+        <w:t>than</w:t>
+      </w:r>
+      <w:r>
+        <w:t xml:space="preserve"> I expected, </w:t>
+      </w:r>
+      <w:proofErr w:type="gramStart"/>
+      <w:r>
+        <w:t>My</w:t>
+      </w:r>
+      <w:proofErr w:type="gramEnd"/>
+      <w:r>
+        <w:t xml:space="preserve"> main language is C++ and I only ever took 210 for java so I wasn’t used to using classes like this. Initially I was confused but after watching the lecture again, everything started to make more sense, I think my implementation of the parenthesis classes isn’t the most efficient but it still does the </w:t>
+      </w:r>
+      <w:proofErr w:type="gramStart"/>
+      <w:r>
+        <w:t>job</w:t>
+      </w:r>
+      <w:proofErr w:type="gramEnd"/>
+      <w:r>
+        <w:t xml:space="preserve"> so I believe I did fine.</w:t>
+      </w:r>
+    </w:p>
+    <w:p>
+      <w:pPr>
         <w:pStyle w:val="Heading1"/>
       </w:pPr>
       <w:bookmarkStart w:id="12" w:name="_Toc522827699"/>
@@ -1386,6 +1726,18 @@
         <w:t>Project Conclusion/Results</w:t>
       </w:r>
       <w:bookmarkEnd w:id="12"/>
+    </w:p>
+    <w:p>
+      <w:pPr>
+        <w:pStyle w:val="ListParagraph"/>
+        <w:numPr>
+          <w:ilvl w:val="0"/>
+          <w:numId w:val="6"/>
+        </w:numPr>
+      </w:pPr>
+      <w:r>
+        <w:t xml:space="preserve">The project works as intended and everything works properly so I feel like I did a decent job with it, the only thing I would change is how I did my loop conditions and priority on the right parenthesis class but all around it still functions properly without too much in efficient code. </w:t>
+      </w:r>
     </w:p>
     <w:sectPr>
       <w:pgSz w:w="12240" w:h="15840"/>
@@ -1398,8 +1750,234 @@
 </file>
 
 <file path=word/numbering.xml><?xml version="1.0" encoding="utf-8"?>
-<w:numbering xmlns:wpc="http://schemas.microsoft.com/office/word/2010/wordprocessingCanvas" xmlns:cx="http://schemas.microsoft.com/office/drawing/2014/chartex" xmlns:cx1="http://schemas.microsoft.com/office/drawing/2015/9/8/chartex" xmlns:cx2="http://schemas.microsoft.com/office/drawing/2015/10/21/chartex" xmlns:cx3="http://schemas.microsoft.com/office/drawing/2016/5/9/chartex" xmlns:cx4="http://schemas.microsoft.com/office/drawing/2016/5/10/chartex" xmlns:cx5="http://schemas.microsoft.com/office/drawing/2016/5/11/chartex" xmlns:cx6="http://schemas.microsoft.com/office/drawing/2016/5/12/chartex" xmlns:cx7="http://schemas.microsoft.com/office/drawing/2016/5/13/chartex" xmlns:cx8="http://schemas.microsoft.com/office/drawing/2016/5/14/chartex" xmlns:mc="http://schemas.openxmlformats.org/markup-compatibility/2006" xmlns:aink="http://schemas.microsoft.com/office/drawing/2016/ink" xmlns:am3d="http://schemas.microsoft.com/office/drawing/2017/model3d" xmlns:o="urn:schemas-microsoft-com:office:office" xmlns:r="http://schemas.openxmlformats.org/officeDocument/2006/relationships" xmlns:m="http://schemas.openxmlformats.org/officeDocument/2006/math" xmlns:v="urn:schemas-microsoft-com:vml" xmlns:wp14="http://schemas.microsoft.com/office/word/2010/wordprocessingDrawing" xmlns:wp="http://schemas.openxmlformats.org/drawingml/2006/wordprocessingDrawing" xmlns:w10="urn:schemas-microsoft-com:office:word" xmlns:w="http://schemas.openxmlformats.org/wordprocessingml/2006/main" xmlns:w14="http://schemas.microsoft.com/office/word/2010/wordml" xmlns:w15="http://schemas.microsoft.com/office/word/2012/wordml" xmlns:w16cid="http://schemas.microsoft.com/office/word/2016/wordml/cid" xmlns:w16se="http://schemas.microsoft.com/office/word/2015/wordml/symex" xmlns:wpg="http://schemas.microsoft.com/office/word/2010/wordprocessingGroup" xmlns:wpi="http://schemas.microsoft.com/office/word/2010/wordprocessingInk" xmlns:wne="http://schemas.microsoft.com/office/word/2006/wordml" xmlns:wps="http://schemas.microsoft.com/office/word/2010/wordprocessingShape" mc:Ignorable="w14 w15 w16se w16cid wp14">
+<w:numbering xmlns:wpc="http://schemas.microsoft.com/office/word/2010/wordprocessingCanvas" xmlns:cx="http://schemas.microsoft.com/office/drawing/2014/chartex" xmlns:cx1="http://schemas.microsoft.com/office/drawing/2015/9/8/chartex" xmlns:cx2="http://schemas.microsoft.com/office/drawing/2015/10/21/chartex" xmlns:cx3="http://schemas.microsoft.com/office/drawing/2016/5/9/chartex" xmlns:cx4="http://schemas.microsoft.com/office/drawing/2016/5/10/chartex" xmlns:cx5="http://schemas.microsoft.com/office/drawing/2016/5/11/chartex" xmlns:cx6="http://schemas.microsoft.com/office/drawing/2016/5/12/chartex" xmlns:cx7="http://schemas.microsoft.com/office/drawing/2016/5/13/chartex" xmlns:cx8="http://schemas.microsoft.com/office/drawing/2016/5/14/chartex" xmlns:mc="http://schemas.openxmlformats.org/markup-compatibility/2006" xmlns:aink="http://schemas.microsoft.com/office/drawing/2016/ink" xmlns:am3d="http://schemas.microsoft.com/office/drawing/2017/model3d" xmlns:o="urn:schemas-microsoft-com:office:office" xmlns:oel="http://schemas.microsoft.com/office/2019/extlst" xmlns:r="http://schemas.openxmlformats.org/officeDocument/2006/relationships" xmlns:m="http://schemas.openxmlformats.org/officeDocument/2006/math" xmlns:v="urn:schemas-microsoft-com:vml" xmlns:wp14="http://schemas.microsoft.com/office/word/2010/wordprocessingDrawing" xmlns:wp="http://schemas.openxmlformats.org/drawingml/2006/wordprocessingDrawing" xmlns:w10="urn:schemas-microsoft-com:office:word" xmlns:w="http://schemas.openxmlformats.org/wordprocessingml/2006/main" xmlns:w14="http://schemas.microsoft.com/office/word/2010/wordml" xmlns:w15="http://schemas.microsoft.com/office/word/2012/wordml" xmlns:w16cex="http://schemas.microsoft.com/office/word/2018/wordml/cex" xmlns:w16cid="http://schemas.microsoft.com/office/word/2016/wordml/cid" xmlns:w16="http://schemas.microsoft.com/office/word/2018/wordml" xmlns:w16du="http://schemas.microsoft.com/office/word/2023/wordml/word16du" xmlns:w16sdtdh="http://schemas.microsoft.com/office/word/2020/wordml/sdtdatahash" xmlns:w16se="http://schemas.microsoft.com/office/word/2015/wordml/symex" xmlns:wpg="http://schemas.microsoft.com/office/word/2010/wordprocessingGroup" xmlns:wpi="http://schemas.microsoft.com/office/word/2010/wordprocessingInk" xmlns:wne="http://schemas.microsoft.com/office/word/2006/wordml" xmlns:wps="http://schemas.microsoft.com/office/word/2010/wordprocessingShape" mc:Ignorable="w14 w15 w16se w16cid w16 w16cex w16sdtdh wp14">
   <w:abstractNum w:abstractNumId="0" w15:restartNumberingAfterBreak="0">
+    <w:nsid w:val="074222A9"/>
+    <w:multiLevelType w:val="hybridMultilevel"/>
+    <w:tmpl w:val="E2DCA7B2"/>
+    <w:lvl w:ilvl="0" w:tplc="04090001">
+      <w:start w:val="1"/>
+      <w:numFmt w:val="bullet"/>
+      <w:lvlText w:val=""/>
+      <w:lvlJc w:val="left"/>
+      <w:pPr>
+        <w:ind w:left="720" w:hanging="360"/>
+      </w:pPr>
+      <w:rPr>
+        <w:rFonts w:ascii="Symbol" w:hAnsi="Symbol" w:hint="default"/>
+      </w:rPr>
+    </w:lvl>
+    <w:lvl w:ilvl="1" w:tplc="04090003" w:tentative="1">
+      <w:start w:val="1"/>
+      <w:numFmt w:val="bullet"/>
+      <w:lvlText w:val="o"/>
+      <w:lvlJc w:val="left"/>
+      <w:pPr>
+        <w:ind w:left="1440" w:hanging="360"/>
+      </w:pPr>
+      <w:rPr>
+        <w:rFonts w:ascii="Courier New" w:hAnsi="Courier New" w:cs="Courier New" w:hint="default"/>
+      </w:rPr>
+    </w:lvl>
+    <w:lvl w:ilvl="2" w:tplc="04090005" w:tentative="1">
+      <w:start w:val="1"/>
+      <w:numFmt w:val="bullet"/>
+      <w:lvlText w:val=""/>
+      <w:lvlJc w:val="left"/>
+      <w:pPr>
+        <w:ind w:left="2160" w:hanging="360"/>
+      </w:pPr>
+      <w:rPr>
+        <w:rFonts w:ascii="Wingdings" w:hAnsi="Wingdings" w:hint="default"/>
+      </w:rPr>
+    </w:lvl>
+    <w:lvl w:ilvl="3" w:tplc="04090001" w:tentative="1">
+      <w:start w:val="1"/>
+      <w:numFmt w:val="bullet"/>
+      <w:lvlText w:val=""/>
+      <w:lvlJc w:val="left"/>
+      <w:pPr>
+        <w:ind w:left="2880" w:hanging="360"/>
+      </w:pPr>
+      <w:rPr>
+        <w:rFonts w:ascii="Symbol" w:hAnsi="Symbol" w:hint="default"/>
+      </w:rPr>
+    </w:lvl>
+    <w:lvl w:ilvl="4" w:tplc="04090003" w:tentative="1">
+      <w:start w:val="1"/>
+      <w:numFmt w:val="bullet"/>
+      <w:lvlText w:val="o"/>
+      <w:lvlJc w:val="left"/>
+      <w:pPr>
+        <w:ind w:left="3600" w:hanging="360"/>
+      </w:pPr>
+      <w:rPr>
+        <w:rFonts w:ascii="Courier New" w:hAnsi="Courier New" w:cs="Courier New" w:hint="default"/>
+      </w:rPr>
+    </w:lvl>
+    <w:lvl w:ilvl="5" w:tplc="04090005" w:tentative="1">
+      <w:start w:val="1"/>
+      <w:numFmt w:val="bullet"/>
+      <w:lvlText w:val=""/>
+      <w:lvlJc w:val="left"/>
+      <w:pPr>
+        <w:ind w:left="4320" w:hanging="360"/>
+      </w:pPr>
+      <w:rPr>
+        <w:rFonts w:ascii="Wingdings" w:hAnsi="Wingdings" w:hint="default"/>
+      </w:rPr>
+    </w:lvl>
+    <w:lvl w:ilvl="6" w:tplc="04090001" w:tentative="1">
+      <w:start w:val="1"/>
+      <w:numFmt w:val="bullet"/>
+      <w:lvlText w:val=""/>
+      <w:lvlJc w:val="left"/>
+      <w:pPr>
+        <w:ind w:left="5040" w:hanging="360"/>
+      </w:pPr>
+      <w:rPr>
+        <w:rFonts w:ascii="Symbol" w:hAnsi="Symbol" w:hint="default"/>
+      </w:rPr>
+    </w:lvl>
+    <w:lvl w:ilvl="7" w:tplc="04090003" w:tentative="1">
+      <w:start w:val="1"/>
+      <w:numFmt w:val="bullet"/>
+      <w:lvlText w:val="o"/>
+      <w:lvlJc w:val="left"/>
+      <w:pPr>
+        <w:ind w:left="5760" w:hanging="360"/>
+      </w:pPr>
+      <w:rPr>
+        <w:rFonts w:ascii="Courier New" w:hAnsi="Courier New" w:cs="Courier New" w:hint="default"/>
+      </w:rPr>
+    </w:lvl>
+    <w:lvl w:ilvl="8" w:tplc="04090005" w:tentative="1">
+      <w:start w:val="1"/>
+      <w:numFmt w:val="bullet"/>
+      <w:lvlText w:val=""/>
+      <w:lvlJc w:val="left"/>
+      <w:pPr>
+        <w:ind w:left="6480" w:hanging="360"/>
+      </w:pPr>
+      <w:rPr>
+        <w:rFonts w:ascii="Wingdings" w:hAnsi="Wingdings" w:hint="default"/>
+      </w:rPr>
+    </w:lvl>
+  </w:abstractNum>
+  <w:abstractNum w:abstractNumId="1" w15:restartNumberingAfterBreak="0">
+    <w:nsid w:val="07644766"/>
+    <w:multiLevelType w:val="hybridMultilevel"/>
+    <w:tmpl w:val="973A0148"/>
+    <w:lvl w:ilvl="0" w:tplc="04090001">
+      <w:start w:val="1"/>
+      <w:numFmt w:val="bullet"/>
+      <w:lvlText w:val=""/>
+      <w:lvlJc w:val="left"/>
+      <w:pPr>
+        <w:ind w:left="1152" w:hanging="360"/>
+      </w:pPr>
+      <w:rPr>
+        <w:rFonts w:ascii="Symbol" w:hAnsi="Symbol" w:hint="default"/>
+      </w:rPr>
+    </w:lvl>
+    <w:lvl w:ilvl="1" w:tplc="04090003" w:tentative="1">
+      <w:start w:val="1"/>
+      <w:numFmt w:val="bullet"/>
+      <w:lvlText w:val="o"/>
+      <w:lvlJc w:val="left"/>
+      <w:pPr>
+        <w:ind w:left="1872" w:hanging="360"/>
+      </w:pPr>
+      <w:rPr>
+        <w:rFonts w:ascii="Courier New" w:hAnsi="Courier New" w:cs="Courier New" w:hint="default"/>
+      </w:rPr>
+    </w:lvl>
+    <w:lvl w:ilvl="2" w:tplc="04090005" w:tentative="1">
+      <w:start w:val="1"/>
+      <w:numFmt w:val="bullet"/>
+      <w:lvlText w:val=""/>
+      <w:lvlJc w:val="left"/>
+      <w:pPr>
+        <w:ind w:left="2592" w:hanging="360"/>
+      </w:pPr>
+      <w:rPr>
+        <w:rFonts w:ascii="Wingdings" w:hAnsi="Wingdings" w:hint="default"/>
+      </w:rPr>
+    </w:lvl>
+    <w:lvl w:ilvl="3" w:tplc="04090001" w:tentative="1">
+      <w:start w:val="1"/>
+      <w:numFmt w:val="bullet"/>
+      <w:lvlText w:val=""/>
+      <w:lvlJc w:val="left"/>
+      <w:pPr>
+        <w:ind w:left="3312" w:hanging="360"/>
+      </w:pPr>
+      <w:rPr>
+        <w:rFonts w:ascii="Symbol" w:hAnsi="Symbol" w:hint="default"/>
+      </w:rPr>
+    </w:lvl>
+    <w:lvl w:ilvl="4" w:tplc="04090003" w:tentative="1">
+      <w:start w:val="1"/>
+      <w:numFmt w:val="bullet"/>
+      <w:lvlText w:val="o"/>
+      <w:lvlJc w:val="left"/>
+      <w:pPr>
+        <w:ind w:left="4032" w:hanging="360"/>
+      </w:pPr>
+      <w:rPr>
+        <w:rFonts w:ascii="Courier New" w:hAnsi="Courier New" w:cs="Courier New" w:hint="default"/>
+      </w:rPr>
+    </w:lvl>
+    <w:lvl w:ilvl="5" w:tplc="04090005" w:tentative="1">
+      <w:start w:val="1"/>
+      <w:numFmt w:val="bullet"/>
+      <w:lvlText w:val=""/>
+      <w:lvlJc w:val="left"/>
+      <w:pPr>
+        <w:ind w:left="4752" w:hanging="360"/>
+      </w:pPr>
+      <w:rPr>
+        <w:rFonts w:ascii="Wingdings" w:hAnsi="Wingdings" w:hint="default"/>
+      </w:rPr>
+    </w:lvl>
+    <w:lvl w:ilvl="6" w:tplc="04090001" w:tentative="1">
+      <w:start w:val="1"/>
+      <w:numFmt w:val="bullet"/>
+      <w:lvlText w:val=""/>
+      <w:lvlJc w:val="left"/>
+      <w:pPr>
+        <w:ind w:left="5472" w:hanging="360"/>
+      </w:pPr>
+      <w:rPr>
+        <w:rFonts w:ascii="Symbol" w:hAnsi="Symbol" w:hint="default"/>
+      </w:rPr>
+    </w:lvl>
+    <w:lvl w:ilvl="7" w:tplc="04090003" w:tentative="1">
+      <w:start w:val="1"/>
+      <w:numFmt w:val="bullet"/>
+      <w:lvlText w:val="o"/>
+      <w:lvlJc w:val="left"/>
+      <w:pPr>
+        <w:ind w:left="6192" w:hanging="360"/>
+      </w:pPr>
+      <w:rPr>
+        <w:rFonts w:ascii="Courier New" w:hAnsi="Courier New" w:cs="Courier New" w:hint="default"/>
+      </w:rPr>
+    </w:lvl>
+    <w:lvl w:ilvl="8" w:tplc="04090005" w:tentative="1">
+      <w:start w:val="1"/>
+      <w:numFmt w:val="bullet"/>
+      <w:lvlText w:val=""/>
+      <w:lvlJc w:val="left"/>
+      <w:pPr>
+        <w:ind w:left="6912" w:hanging="360"/>
+      </w:pPr>
+      <w:rPr>
+        <w:rFonts w:ascii="Wingdings" w:hAnsi="Wingdings" w:hint="default"/>
+      </w:rPr>
+    </w:lvl>
+  </w:abstractNum>
+  <w:abstractNum w:abstractNumId="2" w15:restartNumberingAfterBreak="0">
     <w:nsid w:val="37003AF2"/>
     <w:multiLevelType w:val="hybridMultilevel"/>
     <w:tmpl w:val="3214B848"/>
@@ -1485,7 +2063,120 @@
       </w:pPr>
     </w:lvl>
   </w:abstractNum>
-  <w:abstractNum w:abstractNumId="1" w15:restartNumberingAfterBreak="0">
+  <w:abstractNum w:abstractNumId="3" w15:restartNumberingAfterBreak="0">
+    <w:nsid w:val="460277DB"/>
+    <w:multiLevelType w:val="hybridMultilevel"/>
+    <w:tmpl w:val="D548E510"/>
+    <w:lvl w:ilvl="0" w:tplc="04090001">
+      <w:start w:val="1"/>
+      <w:numFmt w:val="bullet"/>
+      <w:lvlText w:val=""/>
+      <w:lvlJc w:val="left"/>
+      <w:pPr>
+        <w:ind w:left="720" w:hanging="360"/>
+      </w:pPr>
+      <w:rPr>
+        <w:rFonts w:ascii="Symbol" w:hAnsi="Symbol" w:hint="default"/>
+      </w:rPr>
+    </w:lvl>
+    <w:lvl w:ilvl="1" w:tplc="04090003" w:tentative="1">
+      <w:start w:val="1"/>
+      <w:numFmt w:val="bullet"/>
+      <w:lvlText w:val="o"/>
+      <w:lvlJc w:val="left"/>
+      <w:pPr>
+        <w:ind w:left="1440" w:hanging="360"/>
+      </w:pPr>
+      <w:rPr>
+        <w:rFonts w:ascii="Courier New" w:hAnsi="Courier New" w:cs="Courier New" w:hint="default"/>
+      </w:rPr>
+    </w:lvl>
+    <w:lvl w:ilvl="2" w:tplc="04090005" w:tentative="1">
+      <w:start w:val="1"/>
+      <w:numFmt w:val="bullet"/>
+      <w:lvlText w:val=""/>
+      <w:lvlJc w:val="left"/>
+      <w:pPr>
+        <w:ind w:left="2160" w:hanging="360"/>
+      </w:pPr>
+      <w:rPr>
+        <w:rFonts w:ascii="Wingdings" w:hAnsi="Wingdings" w:hint="default"/>
+      </w:rPr>
+    </w:lvl>
+    <w:lvl w:ilvl="3" w:tplc="04090001" w:tentative="1">
+      <w:start w:val="1"/>
+      <w:numFmt w:val="bullet"/>
+      <w:lvlText w:val=""/>
+      <w:lvlJc w:val="left"/>
+      <w:pPr>
+        <w:ind w:left="2880" w:hanging="360"/>
+      </w:pPr>
+      <w:rPr>
+        <w:rFonts w:ascii="Symbol" w:hAnsi="Symbol" w:hint="default"/>
+      </w:rPr>
+    </w:lvl>
+    <w:lvl w:ilvl="4" w:tplc="04090003" w:tentative="1">
+      <w:start w:val="1"/>
+      <w:numFmt w:val="bullet"/>
+      <w:lvlText w:val="o"/>
+      <w:lvlJc w:val="left"/>
+      <w:pPr>
+        <w:ind w:left="3600" w:hanging="360"/>
+      </w:pPr>
+      <w:rPr>
+        <w:rFonts w:ascii="Courier New" w:hAnsi="Courier New" w:cs="Courier New" w:hint="default"/>
+      </w:rPr>
+    </w:lvl>
+    <w:lvl w:ilvl="5" w:tplc="04090005" w:tentative="1">
+      <w:start w:val="1"/>
+      <w:numFmt w:val="bullet"/>
+      <w:lvlText w:val=""/>
+      <w:lvlJc w:val="left"/>
+      <w:pPr>
+        <w:ind w:left="4320" w:hanging="360"/>
+      </w:pPr>
+      <w:rPr>
+        <w:rFonts w:ascii="Wingdings" w:hAnsi="Wingdings" w:hint="default"/>
+      </w:rPr>
+    </w:lvl>
+    <w:lvl w:ilvl="6" w:tplc="04090001" w:tentative="1">
+      <w:start w:val="1"/>
+      <w:numFmt w:val="bullet"/>
+      <w:lvlText w:val=""/>
+      <w:lvlJc w:val="left"/>
+      <w:pPr>
+        <w:ind w:left="5040" w:hanging="360"/>
+      </w:pPr>
+      <w:rPr>
+        <w:rFonts w:ascii="Symbol" w:hAnsi="Symbol" w:hint="default"/>
+      </w:rPr>
+    </w:lvl>
+    <w:lvl w:ilvl="7" w:tplc="04090003" w:tentative="1">
+      <w:start w:val="1"/>
+      <w:numFmt w:val="bullet"/>
+      <w:lvlText w:val="o"/>
+      <w:lvlJc w:val="left"/>
+      <w:pPr>
+        <w:ind w:left="5760" w:hanging="360"/>
+      </w:pPr>
+      <w:rPr>
+        <w:rFonts w:ascii="Courier New" w:hAnsi="Courier New" w:cs="Courier New" w:hint="default"/>
+      </w:rPr>
+    </w:lvl>
+    <w:lvl w:ilvl="8" w:tplc="04090005" w:tentative="1">
+      <w:start w:val="1"/>
+      <w:numFmt w:val="bullet"/>
+      <w:lvlText w:val=""/>
+      <w:lvlJc w:val="left"/>
+      <w:pPr>
+        <w:ind w:left="6480" w:hanging="360"/>
+      </w:pPr>
+      <w:rPr>
+        <w:rFonts w:ascii="Wingdings" w:hAnsi="Wingdings" w:hint="default"/>
+      </w:rPr>
+    </w:lvl>
+  </w:abstractNum>
+  <w:abstractNum w:abstractNumId="4" w15:restartNumberingAfterBreak="0">
     <w:nsid w:val="48442EEC"/>
     <w:multiLevelType w:val="multilevel"/>
     <w:tmpl w:val="04090025"/>
@@ -1580,7 +2271,7 @@
       </w:pPr>
     </w:lvl>
   </w:abstractNum>
-  <w:abstractNum w:abstractNumId="2" w15:restartNumberingAfterBreak="0">
+  <w:abstractNum w:abstractNumId="5" w15:restartNumberingAfterBreak="0">
     <w:nsid w:val="6E8D5C80"/>
     <w:multiLevelType w:val="multilevel"/>
     <w:tmpl w:val="6A84AEC4"/>
@@ -1667,20 +2358,29 @@
       </w:pPr>
     </w:lvl>
   </w:abstractNum>
-  <w:num w:numId="1">
-    <w:abstractNumId w:val="0"/>
-  </w:num>
-  <w:num w:numId="2">
+  <w:num w:numId="1" w16cid:durableId="876115359">
     <w:abstractNumId w:val="2"/>
   </w:num>
-  <w:num w:numId="3">
+  <w:num w:numId="2" w16cid:durableId="1800222344">
+    <w:abstractNumId w:val="5"/>
+  </w:num>
+  <w:num w:numId="3" w16cid:durableId="217665597">
+    <w:abstractNumId w:val="4"/>
+  </w:num>
+  <w:num w:numId="4" w16cid:durableId="1858967">
+    <w:abstractNumId w:val="3"/>
+  </w:num>
+  <w:num w:numId="5" w16cid:durableId="584920693">
     <w:abstractNumId w:val="1"/>
+  </w:num>
+  <w:num w:numId="6" w16cid:durableId="238641628">
+    <w:abstractNumId w:val="0"/>
   </w:num>
 </w:numbering>
 </file>
 
 <file path=word/styles.xml><?xml version="1.0" encoding="utf-8"?>
-<w:styles xmlns:mc="http://schemas.openxmlformats.org/markup-compatibility/2006" xmlns:r="http://schemas.openxmlformats.org/officeDocument/2006/relationships" xmlns:w="http://schemas.openxmlformats.org/wordprocessingml/2006/main" xmlns:w14="http://schemas.microsoft.com/office/word/2010/wordml" xmlns:w15="http://schemas.microsoft.com/office/word/2012/wordml" xmlns:w16cid="http://schemas.microsoft.com/office/word/2016/wordml/cid" xmlns:w16se="http://schemas.microsoft.com/office/word/2015/wordml/symex" mc:Ignorable="w14 w15 w16se w16cid">
+<w:styles xmlns:mc="http://schemas.openxmlformats.org/markup-compatibility/2006" xmlns:r="http://schemas.openxmlformats.org/officeDocument/2006/relationships" xmlns:w="http://schemas.openxmlformats.org/wordprocessingml/2006/main" xmlns:w14="http://schemas.microsoft.com/office/word/2010/wordml" xmlns:w15="http://schemas.microsoft.com/office/word/2012/wordml" xmlns:w16cex="http://schemas.microsoft.com/office/word/2018/wordml/cex" xmlns:w16cid="http://schemas.microsoft.com/office/word/2016/wordml/cid" xmlns:w16="http://schemas.microsoft.com/office/word/2018/wordml" xmlns:w16sdtdh="http://schemas.microsoft.com/office/word/2020/wordml/sdtdatahash" xmlns:w16se="http://schemas.microsoft.com/office/word/2015/wordml/symex" mc:Ignorable="w14 w15 w16se w16cid w16 w16cex w16sdtdh">
   <w:docDefaults>
     <w:rPrDefault>
       <w:rPr>
@@ -1802,6 +2502,7 @@
     <w:lsdException w:name="HTML Sample" w:semiHidden="1" w:unhideWhenUsed="1"/>
     <w:lsdException w:name="HTML Typewriter" w:semiHidden="1" w:unhideWhenUsed="1"/>
     <w:lsdException w:name="HTML Variable" w:semiHidden="1" w:unhideWhenUsed="1"/>
+    <w:lsdException w:name="Normal Table" w:semiHidden="1" w:unhideWhenUsed="1"/>
     <w:lsdException w:name="annotation subject" w:semiHidden="1" w:unhideWhenUsed="1"/>
     <w:lsdException w:name="No List" w:semiHidden="1" w:unhideWhenUsed="1"/>
     <w:lsdException w:name="Outline List 1" w:semiHidden="1" w:unhideWhenUsed="1"/>
@@ -1848,8 +2549,10 @@
     <w:lsdException w:name="Table Subtle 2" w:semiHidden="1" w:unhideWhenUsed="1"/>
     <w:lsdException w:name="Table Web 1" w:semiHidden="1" w:unhideWhenUsed="1"/>
     <w:lsdException w:name="Table Web 2" w:semiHidden="1" w:unhideWhenUsed="1"/>
+    <w:lsdException w:name="Table Web 3" w:semiHidden="1" w:unhideWhenUsed="1"/>
     <w:lsdException w:name="Balloon Text" w:semiHidden="1" w:unhideWhenUsed="1"/>
     <w:lsdException w:name="Table Grid" w:uiPriority="39"/>
+    <w:lsdException w:name="Table Theme" w:semiHidden="1" w:unhideWhenUsed="1"/>
     <w:lsdException w:name="Placeholder Text" w:semiHidden="1"/>
     <w:lsdException w:name="No Spacing" w:uiPriority="1" w:qFormat="1"/>
     <w:lsdException w:name="Light Shading" w:uiPriority="60"/>
@@ -2526,6 +3229,29 @@
       <w:u w:val="single"/>
     </w:rPr>
   </w:style>
+  <w:style w:type="paragraph" w:styleId="ListParagraph">
+    <w:name w:val="List Paragraph"/>
+    <w:basedOn w:val="Normal"/>
+    <w:uiPriority w:val="34"/>
+    <w:qFormat/>
+    <w:rsid w:val="00FC495C"/>
+    <w:pPr>
+      <w:ind w:left="720"/>
+      <w:contextualSpacing/>
+    </w:pPr>
+  </w:style>
+  <w:style w:type="character" w:styleId="UnresolvedMention">
+    <w:name w:val="Unresolved Mention"/>
+    <w:basedOn w:val="DefaultParagraphFont"/>
+    <w:uiPriority w:val="99"/>
+    <w:semiHidden/>
+    <w:unhideWhenUsed/>
+    <w:rsid w:val="00782336"/>
+    <w:rPr>
+      <w:color w:val="605E5C"/>
+      <w:shd w:val="clear" w:color="auto" w:fill="E1DFDD"/>
+    </w:rPr>
+  </w:style>
 </w:styles>
 </file>
 

</xml_diff>